<commit_message>
Assignment submitted git remoting
</commit_message>
<xml_diff>
--- a/git and github answers.docx
+++ b/git and github answers.docx
@@ -480,7 +480,113 @@
     </w:p>
     <w:p>
       <w:r>
+        <w:rPr>
+          <w:noProof/>
+          <w:lang w:eastAsia="en-IN"/>
+        </w:rPr>
+        <w:drawing>
+          <wp:inline distT="0" distB="0" distL="0" distR="0">
+            <wp:extent cx="4473488" cy="1337594"/>
+            <wp:effectExtent l="19050" t="0" r="3262" b="0"/>
+            <wp:docPr id="1" name="Picture 1" descr="C:\Users\user\Pictures\Screenshots\Screenshot (297).png"/>
+            <wp:cNvGraphicFramePr>
+              <a:graphicFrameLocks xmlns:a="http://schemas.openxmlformats.org/drawingml/2006/main" noChangeAspect="1"/>
+            </wp:cNvGraphicFramePr>
+            <a:graphic xmlns:a="http://schemas.openxmlformats.org/drawingml/2006/main">
+              <a:graphicData uri="http://schemas.openxmlformats.org/drawingml/2006/picture">
+                <pic:pic xmlns:pic="http://schemas.openxmlformats.org/drawingml/2006/picture">
+                  <pic:nvPicPr>
+                    <pic:cNvPr id="0" name="Picture 1" descr="C:\Users\user\Pictures\Screenshots\Screenshot (297).png"/>
+                    <pic:cNvPicPr>
+                      <a:picLocks noChangeAspect="1" noChangeArrowheads="1"/>
+                    </pic:cNvPicPr>
+                  </pic:nvPicPr>
+                  <pic:blipFill>
+                    <a:blip r:embed="rId10" cstate="print"/>
+                    <a:srcRect t="19912" r="49100" b="59734"/>
+                    <a:stretch>
+                      <a:fillRect/>
+                    </a:stretch>
+                  </pic:blipFill>
+                  <pic:spPr bwMode="auto">
+                    <a:xfrm>
+                      <a:off x="0" y="0"/>
+                      <a:ext cx="4473488" cy="1337594"/>
+                    </a:xfrm>
+                    <a:prstGeom prst="rect">
+                      <a:avLst/>
+                    </a:prstGeom>
+                    <a:noFill/>
+                    <a:ln w="9525">
+                      <a:noFill/>
+                      <a:miter lim="800000"/>
+                      <a:headEnd/>
+                      <a:tailEnd/>
+                    </a:ln>
+                  </pic:spPr>
+                </pic:pic>
+              </a:graphicData>
+            </a:graphic>
+          </wp:inline>
+        </w:drawing>
+      </w:r>
+    </w:p>
+    <w:p>
+      <w:r>
         <w:t xml:space="preserve">20. Revert the last commit. </w:t>
+      </w:r>
+    </w:p>
+    <w:p>
+      <w:r>
+        <w:rPr>
+          <w:noProof/>
+          <w:lang w:eastAsia="en-IN"/>
+        </w:rPr>
+        <w:drawing>
+          <wp:inline distT="0" distB="0" distL="0" distR="0">
+            <wp:extent cx="4477379" cy="1269580"/>
+            <wp:effectExtent l="19050" t="0" r="0" b="0"/>
+            <wp:docPr id="2" name="Picture 2" descr="C:\Users\user\Pictures\Screenshots\Screenshot (297).png"/>
+            <wp:cNvGraphicFramePr>
+              <a:graphicFrameLocks xmlns:a="http://schemas.openxmlformats.org/drawingml/2006/main" noChangeAspect="1"/>
+            </wp:cNvGraphicFramePr>
+            <a:graphic xmlns:a="http://schemas.openxmlformats.org/drawingml/2006/main">
+              <a:graphicData uri="http://schemas.openxmlformats.org/drawingml/2006/picture">
+                <pic:pic xmlns:pic="http://schemas.openxmlformats.org/drawingml/2006/picture">
+                  <pic:nvPicPr>
+                    <pic:cNvPr id="0" name="Picture 2" descr="C:\Users\user\Pictures\Screenshots\Screenshot (297).png"/>
+                    <pic:cNvPicPr>
+                      <a:picLocks noChangeAspect="1" noChangeArrowheads="1"/>
+                    </pic:cNvPicPr>
+                  </pic:nvPicPr>
+                  <pic:blipFill>
+                    <a:blip r:embed="rId10" cstate="print"/>
+                    <a:srcRect t="65708" r="49100" b="11062"/>
+                    <a:stretch>
+                      <a:fillRect/>
+                    </a:stretch>
+                  </pic:blipFill>
+                  <pic:spPr bwMode="auto">
+                    <a:xfrm>
+                      <a:off x="0" y="0"/>
+                      <a:ext cx="4479580" cy="1270204"/>
+                    </a:xfrm>
+                    <a:prstGeom prst="rect">
+                      <a:avLst/>
+                    </a:prstGeom>
+                    <a:noFill/>
+                    <a:ln w="9525">
+                      <a:noFill/>
+                      <a:miter lim="800000"/>
+                      <a:headEnd/>
+                      <a:tailEnd/>
+                    </a:ln>
+                  </pic:spPr>
+                </pic:pic>
+              </a:graphicData>
+            </a:graphic>
+          </wp:inline>
+        </w:drawing>
       </w:r>
     </w:p>
     <w:p/>
@@ -570,7 +676,7 @@
                     </pic:cNvPicPr>
                   </pic:nvPicPr>
                   <pic:blipFill>
-                    <a:blip r:embed="rId10" cstate="print"/>
+                    <a:blip r:embed="rId11" cstate="print"/>
                     <a:srcRect r="49063" b="70124"/>
                     <a:stretch>
                       <a:fillRect/>
@@ -633,7 +739,7 @@
                     </pic:cNvPicPr>
                   </pic:nvPicPr>
                   <pic:blipFill>
-                    <a:blip r:embed="rId10" cstate="print"/>
+                    <a:blip r:embed="rId11" cstate="print"/>
                     <a:srcRect t="29341" r="49079" b="43314"/>
                     <a:stretch>
                       <a:fillRect/>
@@ -678,6 +784,7 @@
           <w:noProof/>
           <w:lang w:eastAsia="en-IN"/>
         </w:rPr>
+        <w:lastRenderedPageBreak/>
         <w:drawing>
           <wp:inline distT="0" distB="0" distL="0" distR="0">
             <wp:extent cx="4232228" cy="1388354"/>
@@ -696,7 +803,7 @@
                     </pic:cNvPicPr>
                   </pic:nvPicPr>
                   <pic:blipFill>
-                    <a:blip r:embed="rId11" cstate="print"/>
+                    <a:blip r:embed="rId12" cstate="print"/>
                     <a:srcRect r="48951" b="70323"/>
                     <a:stretch>
                       <a:fillRect/>
@@ -741,7 +848,6 @@
           <w:noProof/>
           <w:lang w:eastAsia="en-IN"/>
         </w:rPr>
-        <w:lastRenderedPageBreak/>
         <w:drawing>
           <wp:inline distT="0" distB="0" distL="0" distR="0">
             <wp:extent cx="3781851" cy="1656298"/>
@@ -760,7 +866,7 @@
                     </pic:cNvPicPr>
                   </pic:nvPicPr>
                   <pic:blipFill>
-                    <a:blip r:embed="rId11" cstate="print"/>
+                    <a:blip r:embed="rId12" cstate="print"/>
                     <a:srcRect t="35928" r="48915" b="24331"/>
                     <a:stretch>
                       <a:fillRect/>
@@ -833,7 +939,7 @@
                     </pic:cNvPicPr>
                   </pic:nvPicPr>
                   <pic:blipFill>
-                    <a:blip r:embed="rId12" cstate="print"/>
+                    <a:blip r:embed="rId13" cstate="print"/>
                     <a:srcRect r="48967" b="68663"/>
                     <a:stretch>
                       <a:fillRect/>
@@ -901,7 +1007,7 @@
                     </pic:cNvPicPr>
                   </pic:nvPicPr>
                   <pic:blipFill>
-                    <a:blip r:embed="rId12" cstate="print"/>
+                    <a:blip r:embed="rId13" cstate="print"/>
                     <a:srcRect t="31537" r="48889" b="40697"/>
                     <a:stretch>
                       <a:fillRect/>
@@ -932,6 +1038,7 @@
     </w:p>
     <w:p>
       <w:r>
+        <w:lastRenderedPageBreak/>
         <w:t xml:space="preserve">36. Switch to master. </w:t>
       </w:r>
     </w:p>
@@ -969,7 +1076,7 @@
                     </pic:cNvPicPr>
                   </pic:nvPicPr>
                   <pic:blipFill>
-                    <a:blip r:embed="rId12" cstate="print"/>
+                    <a:blip r:embed="rId13" cstate="print"/>
                     <a:srcRect t="58283" r="48925" b="9568"/>
                     <a:stretch>
                       <a:fillRect/>
@@ -1004,7 +1111,6 @@
           <w:noProof/>
           <w:lang w:eastAsia="en-IN"/>
         </w:rPr>
-        <w:lastRenderedPageBreak/>
         <w:drawing>
           <wp:anchor distT="0" distB="0" distL="114300" distR="114300" simplePos="0" relativeHeight="251660288" behindDoc="0" locked="0" layoutInCell="1" allowOverlap="1">
             <wp:simplePos x="0" y="0"/>
@@ -1031,7 +1137,7 @@
                     </pic:cNvPicPr>
                   </pic:nvPicPr>
                   <pic:blipFill>
-                    <a:blip r:embed="rId13" cstate="print"/>
+                    <a:blip r:embed="rId14" cstate="print"/>
                     <a:srcRect t="5262" r="46045" b="9780"/>
                     <a:stretch>
                       <a:fillRect/>
@@ -1082,7 +1188,6 @@
     <w:p/>
     <w:p>
       <w:r>
-        <w:lastRenderedPageBreak/>
         <w:t xml:space="preserve">SECTION-2 - (CSS assignments) Steps to follow: </w:t>
       </w:r>
     </w:p>
@@ -1154,7 +1259,7 @@
                     </pic:cNvPicPr>
                   </pic:nvPicPr>
                   <pic:blipFill>
-                    <a:blip r:embed="rId14" cstate="print"/>
+                    <a:blip r:embed="rId15" cstate="print"/>
                     <a:srcRect r="56045" b="54691"/>
                     <a:stretch>
                       <a:fillRect/>
@@ -1225,7 +1330,7 @@
                     </pic:cNvPicPr>
                   </pic:nvPicPr>
                   <pic:blipFill>
-                    <a:blip r:embed="rId14" cstate="print"/>
+                    <a:blip r:embed="rId15" cstate="print"/>
                     <a:srcRect t="45110" r="48854" b="39920"/>
                     <a:stretch>
                       <a:fillRect/>
@@ -1270,6 +1375,7 @@
           <w:noProof/>
           <w:lang w:eastAsia="en-IN"/>
         </w:rPr>
+        <w:lastRenderedPageBreak/>
         <w:drawing>
           <wp:inline distT="0" distB="0" distL="0" distR="0">
             <wp:extent cx="4232228" cy="1173707"/>
@@ -1288,7 +1394,7 @@
                     </pic:cNvPicPr>
                   </pic:nvPicPr>
                   <pic:blipFill>
-                    <a:blip r:embed="rId14" cstate="print"/>
+                    <a:blip r:embed="rId15" cstate="print"/>
                     <a:srcRect t="59634" r="49047" b="18228"/>
                     <a:stretch>
                       <a:fillRect/>
@@ -1354,7 +1460,6 @@
           <w:noProof/>
           <w:lang w:eastAsia="en-IN"/>
         </w:rPr>
-        <w:lastRenderedPageBreak/>
         <w:drawing>
           <wp:inline distT="0" distB="0" distL="0" distR="0">
             <wp:extent cx="4165733" cy="1460311"/>
@@ -1373,7 +1478,7 @@
                     </pic:cNvPicPr>
                   </pic:nvPicPr>
                   <pic:blipFill>
-                    <a:blip r:embed="rId15" cstate="print"/>
+                    <a:blip r:embed="rId16" cstate="print"/>
                     <a:srcRect r="48967" b="73852"/>
                     <a:stretch>
                       <a:fillRect/>
@@ -1465,7 +1570,7 @@
                     </pic:cNvPicPr>
                   </pic:nvPicPr>
                   <pic:blipFill>
-                    <a:blip r:embed="rId15" cstate="print"/>
+                    <a:blip r:embed="rId16" cstate="print"/>
                     <a:srcRect t="25150" r="48768" b="47282"/>
                     <a:stretch>
                       <a:fillRect/>
@@ -1514,7 +1619,6 @@
     <w:p/>
     <w:p>
       <w:r>
-        <w:lastRenderedPageBreak/>
         <w:t xml:space="preserve">SECTION-3 - (JavaScript assignments) Steps to follow: </w:t>
       </w:r>
     </w:p>
@@ -1586,7 +1690,7 @@
                     </pic:cNvPicPr>
                   </pic:nvPicPr>
                   <pic:blipFill>
-                    <a:blip r:embed="rId15" cstate="print"/>
+                    <a:blip r:embed="rId16" cstate="print"/>
                     <a:srcRect t="52495" r="48924" b="11762"/>
                     <a:stretch>
                       <a:fillRect/>
@@ -1657,7 +1761,7 @@
                     </pic:cNvPicPr>
                   </pic:nvPicPr>
                   <pic:blipFill>
-                    <a:blip r:embed="rId16" cstate="print"/>
+                    <a:blip r:embed="rId17" cstate="print"/>
                     <a:srcRect r="48951" b="74515"/>
                     <a:stretch>
                       <a:fillRect/>
@@ -1702,6 +1806,7 @@
           <w:noProof/>
           <w:lang w:eastAsia="en-IN"/>
         </w:rPr>
+        <w:lastRenderedPageBreak/>
         <w:drawing>
           <wp:inline distT="0" distB="0" distL="0" distR="0">
             <wp:extent cx="4352848" cy="1214650"/>
@@ -1720,7 +1825,7 @@
                     </pic:cNvPicPr>
                   </pic:nvPicPr>
                   <pic:blipFill>
-                    <a:blip r:embed="rId16" cstate="print"/>
+                    <a:blip r:embed="rId17" cstate="print"/>
                     <a:srcRect t="25549" r="48694" b="51889"/>
                     <a:stretch>
                       <a:fillRect/>
@@ -1758,7 +1863,6 @@
     <w:p/>
     <w:p>
       <w:r>
-        <w:lastRenderedPageBreak/>
         <w:t>9. Again switch to ‘</w:t>
       </w:r>
       <w:proofErr w:type="spellStart"/>
@@ -1812,7 +1916,7 @@
                     </pic:cNvPicPr>
                   </pic:nvPicPr>
                   <pic:blipFill>
-                    <a:blip r:embed="rId16" cstate="print"/>
+                    <a:blip r:embed="rId17" cstate="print"/>
                     <a:srcRect t="47705" r="48796" b="29762"/>
                     <a:stretch>
                       <a:fillRect/>
@@ -1878,6 +1982,7 @@
           <w:noProof/>
           <w:lang w:eastAsia="en-IN"/>
         </w:rPr>
+        <w:lastRenderedPageBreak/>
         <w:drawing>
           <wp:inline distT="0" distB="0" distL="0" distR="0">
             <wp:extent cx="4232228" cy="2886501"/>
@@ -1896,7 +2001,7 @@
                     </pic:cNvPicPr>
                   </pic:nvPicPr>
                   <pic:blipFill>
-                    <a:blip r:embed="rId17" cstate="print"/>
+                    <a:blip r:embed="rId18" cstate="print"/>
                     <a:srcRect r="48951" b="36391"/>
                     <a:stretch>
                       <a:fillRect/>
@@ -1929,6 +2034,264 @@
     <w:p/>
     <w:p/>
     <w:p/>
+    <w:p/>
+    <w:p/>
+    <w:p/>
+    <w:p/>
+    <w:p/>
+    <w:p/>
+    <w:p/>
+    <w:p/>
+    <w:p/>
+    <w:p/>
+    <w:p/>
+    <w:p/>
+    <w:p/>
+    <w:p/>
+    <w:p/>
+    <w:p/>
+    <w:p/>
+    <w:p>
+      <w:pPr>
+        <w:jc w:val="center"/>
+      </w:pPr>
+      <w:r>
+        <w:rPr>
+          <w:i/>
+          <w:iCs/>
+        </w:rPr>
+        <w:lastRenderedPageBreak/>
+        <w:t xml:space="preserve">GIT </w:t>
+      </w:r>
+      <w:proofErr w:type="spellStart"/>
+      <w:r>
+        <w:rPr>
+          <w:i/>
+          <w:iCs/>
+        </w:rPr>
+        <w:t>Remoting</w:t>
+      </w:r>
+      <w:proofErr w:type="spellEnd"/>
+    </w:p>
+    <w:p>
+      <w:r>
+        <w:t xml:space="preserve">Objective: Pushing source code into GITHUB &amp; collaborate team members. </w:t>
+      </w:r>
+    </w:p>
+    <w:p>
+      <w:r>
+        <w:t xml:space="preserve">SECTION-1 (Pushing assignments to remote repository) - Steps to follow: </w:t>
+      </w:r>
+    </w:p>
+    <w:p>
+      <w:r>
+        <w:t xml:space="preserve">39. Create a </w:t>
+      </w:r>
+      <w:proofErr w:type="spellStart"/>
+      <w:r>
+        <w:t>github</w:t>
+      </w:r>
+      <w:proofErr w:type="spellEnd"/>
+      <w:r>
+        <w:t xml:space="preserve"> account if you do not have already. </w:t>
+      </w:r>
+    </w:p>
+    <w:p>
+      <w:r>
+        <w:t xml:space="preserve">40. Login on into </w:t>
+      </w:r>
+      <w:proofErr w:type="spellStart"/>
+      <w:r>
+        <w:t>github</w:t>
+      </w:r>
+      <w:proofErr w:type="spellEnd"/>
+      <w:r>
+        <w:t xml:space="preserve"> account. </w:t>
+      </w:r>
+    </w:p>
+    <w:p>
+      <w:r>
+        <w:t xml:space="preserve">41. Create new public repository ‘freshersbatch-oct16’. </w:t>
+      </w:r>
+    </w:p>
+    <w:p>
+      <w:r>
+        <w:rPr>
+          <w:noProof/>
+          <w:lang w:eastAsia="en-IN"/>
+        </w:rPr>
+        <w:drawing>
+          <wp:inline distT="0" distB="0" distL="0" distR="0">
+            <wp:extent cx="2732977" cy="2123524"/>
+            <wp:effectExtent l="19050" t="0" r="0" b="0"/>
+            <wp:docPr id="3" name="Picture 3" descr="C:\Users\user\Pictures\Screenshots\Screenshot (300).png"/>
+            <wp:cNvGraphicFramePr>
+              <a:graphicFrameLocks xmlns:a="http://schemas.openxmlformats.org/drawingml/2006/main" noChangeAspect="1"/>
+            </wp:cNvGraphicFramePr>
+            <a:graphic xmlns:a="http://schemas.openxmlformats.org/drawingml/2006/main">
+              <a:graphicData uri="http://schemas.openxmlformats.org/drawingml/2006/picture">
+                <pic:pic xmlns:pic="http://schemas.openxmlformats.org/drawingml/2006/picture">
+                  <pic:nvPicPr>
+                    <pic:cNvPr id="0" name="Picture 3" descr="C:\Users\user\Pictures\Screenshots\Screenshot (300).png"/>
+                    <pic:cNvPicPr>
+                      <a:picLocks noChangeAspect="1" noChangeArrowheads="1"/>
+                    </pic:cNvPicPr>
+                  </pic:nvPicPr>
+                  <pic:blipFill>
+                    <a:blip r:embed="rId19" cstate="print"/>
+                    <a:srcRect l="11993" t="21682" r="43073" b="16150"/>
+                    <a:stretch>
+                      <a:fillRect/>
+                    </a:stretch>
+                  </pic:blipFill>
+                  <pic:spPr bwMode="auto">
+                    <a:xfrm>
+                      <a:off x="0" y="0"/>
+                      <a:ext cx="2732977" cy="2123524"/>
+                    </a:xfrm>
+                    <a:prstGeom prst="rect">
+                      <a:avLst/>
+                    </a:prstGeom>
+                    <a:noFill/>
+                    <a:ln w="9525">
+                      <a:noFill/>
+                      <a:miter lim="800000"/>
+                      <a:headEnd/>
+                      <a:tailEnd/>
+                    </a:ln>
+                  </pic:spPr>
+                </pic:pic>
+              </a:graphicData>
+            </a:graphic>
+          </wp:inline>
+        </w:drawing>
+      </w:r>
+    </w:p>
+    <w:p>
+      <w:r>
+        <w:t xml:space="preserve">42. Commit &amp; push any sample file to this repository under ‘Assignments’ directory. </w:t>
+      </w:r>
+    </w:p>
+    <w:p>
+      <w:r>
+        <w:rPr>
+          <w:noProof/>
+          <w:lang w:eastAsia="en-IN"/>
+        </w:rPr>
+        <w:drawing>
+          <wp:inline distT="0" distB="0" distL="0" distR="0">
+            <wp:extent cx="4024970" cy="1707887"/>
+            <wp:effectExtent l="19050" t="0" r="0" b="0"/>
+            <wp:docPr id="4" name="Picture 4" descr="C:\Users\user\Pictures\Screenshots\Screenshot (301).png"/>
+            <wp:cNvGraphicFramePr>
+              <a:graphicFrameLocks xmlns:a="http://schemas.openxmlformats.org/drawingml/2006/main" noChangeAspect="1"/>
+            </wp:cNvGraphicFramePr>
+            <a:graphic xmlns:a="http://schemas.openxmlformats.org/drawingml/2006/main">
+              <a:graphicData uri="http://schemas.openxmlformats.org/drawingml/2006/picture">
+                <pic:pic xmlns:pic="http://schemas.openxmlformats.org/drawingml/2006/picture">
+                  <pic:nvPicPr>
+                    <pic:cNvPr id="0" name="Picture 4" descr="C:\Users\user\Pictures\Screenshots\Screenshot (301).png"/>
+                    <pic:cNvPicPr>
+                      <a:picLocks noChangeAspect="1" noChangeArrowheads="1"/>
+                    </pic:cNvPicPr>
+                  </pic:nvPicPr>
+                  <pic:blipFill>
+                    <a:blip r:embed="rId20" cstate="print"/>
+                    <a:srcRect t="36283" r="28296" b="29204"/>
+                    <a:stretch>
+                      <a:fillRect/>
+                    </a:stretch>
+                  </pic:blipFill>
+                  <pic:spPr bwMode="auto">
+                    <a:xfrm>
+                      <a:off x="0" y="0"/>
+                      <a:ext cx="4025039" cy="1707916"/>
+                    </a:xfrm>
+                    <a:prstGeom prst="rect">
+                      <a:avLst/>
+                    </a:prstGeom>
+                    <a:noFill/>
+                    <a:ln w="9525">
+                      <a:noFill/>
+                      <a:miter lim="800000"/>
+                      <a:headEnd/>
+                      <a:tailEnd/>
+                    </a:ln>
+                  </pic:spPr>
+                </pic:pic>
+              </a:graphicData>
+            </a:graphic>
+          </wp:inline>
+        </w:drawing>
+      </w:r>
+    </w:p>
+    <w:p/>
+    <w:p/>
+    <w:p>
+      <w:r>
+        <w:t xml:space="preserve">SECTION-2 (Pushing source code to remote repository using Eclipse GIT </w:t>
+      </w:r>
+      <w:proofErr w:type="spellStart"/>
+      <w:r>
+        <w:t>plugin</w:t>
+      </w:r>
+      <w:proofErr w:type="spellEnd"/>
+      <w:r>
+        <w:t xml:space="preserve">) - Steps to follow: </w:t>
+      </w:r>
+    </w:p>
+    <w:p>
+      <w:r>
+        <w:t>1. One developer from project team will create eclipse projects ‘</w:t>
+      </w:r>
+      <w:proofErr w:type="spellStart"/>
+      <w:r>
+        <w:t>SampleProj</w:t>
+      </w:r>
+      <w:proofErr w:type="spellEnd"/>
+      <w:r>
+        <w:t xml:space="preserve">’ &amp; add sample source code files. Then commit all files through eclipse GIT </w:t>
+      </w:r>
+      <w:proofErr w:type="spellStart"/>
+      <w:r>
+        <w:t>plugin</w:t>
+      </w:r>
+      <w:proofErr w:type="spellEnd"/>
+      <w:r>
+        <w:t xml:space="preserve">. </w:t>
+      </w:r>
+    </w:p>
+    <w:p>
+      <w:r>
+        <w:t xml:space="preserve">2. Collaborate other team members with your </w:t>
+      </w:r>
+      <w:proofErr w:type="spellStart"/>
+      <w:r>
+        <w:t>github</w:t>
+      </w:r>
+      <w:proofErr w:type="spellEnd"/>
+      <w:r>
+        <w:t xml:space="preserve"> account so that they can also modify the committed files. </w:t>
+      </w:r>
+    </w:p>
+    <w:p>
+      <w:r>
+        <w:t xml:space="preserve">3. Other developers from same team will checkout all files from remote repository. This might get conflicts since certain files fail to merge. In such case, merge it manually. </w:t>
+      </w:r>
+    </w:p>
+    <w:p>
+      <w:r>
+        <w:t>4. Commit &amp; push the ‘</w:t>
+      </w:r>
+      <w:proofErr w:type="spellStart"/>
+      <w:r>
+        <w:t>SampleProj</w:t>
+      </w:r>
+      <w:proofErr w:type="spellEnd"/>
+      <w:r>
+        <w:t xml:space="preserve">’ project. </w:t>
+      </w:r>
+    </w:p>
     <w:p/>
     <w:sectPr>
       <w:pgSz w:w="12240" w:h="16340"/>
@@ -2104,7 +2467,6 @@
   <w:style w:type="character" w:default="1" w:styleId="DefaultParagraphFont">
     <w:name w:val="Default Paragraph Font"/>
     <w:uiPriority w:val="1"/>
-    <w:semiHidden/>
     <w:unhideWhenUsed/>
   </w:style>
   <w:style w:type="table" w:default="1" w:styleId="TableNormal">

</xml_diff>